<commit_message>
Modify the deployment manual
</commit_message>
<xml_diff>
--- a/eazybuilder快速部署手册.docx
+++ b/eazybuilder快速部署手册.docx
@@ -3274,6 +3274,79 @@
           <w:rFonts w:hint="eastAsia" w:ascii="楷体" w:hAnsi="楷体" w:eastAsia="楷体" w:cs="楷体"/>
           <w:lang w:val="en-US" w:eastAsia="zh-CN"/>
         </w:rPr>
+        <w:t>先将rabbitmq-suport工程执行mvn install,将jar安装到本地</w:t>
+      </w:r>
+    </w:p>
+    <w:p>
+      <w:pPr>
+        <w:rPr>
+          <w:rFonts w:hint="eastAsia"/>
+          <w:lang w:val="en-US" w:eastAsia="zh-CN"/>
+        </w:rPr>
+      </w:pPr>
+      <w:r>
+        <w:drawing>
+          <wp:inline distT="0" distB="0" distL="114300" distR="114300">
+            <wp:extent cx="5270500" cy="2508885"/>
+            <wp:effectExtent l="0" t="0" r="0" b="5715"/>
+            <wp:docPr id="28" name="图片 1"/>
+            <wp:cNvGraphicFramePr>
+              <a:graphicFrameLocks xmlns:a="http://schemas.openxmlformats.org/drawingml/2006/main" noChangeAspect="1"/>
+            </wp:cNvGraphicFramePr>
+            <a:graphic xmlns:a="http://schemas.openxmlformats.org/drawingml/2006/main">
+              <a:graphicData uri="http://schemas.openxmlformats.org/drawingml/2006/picture">
+                <pic:pic xmlns:pic="http://schemas.openxmlformats.org/drawingml/2006/picture">
+                  <pic:nvPicPr>
+                    <pic:cNvPr id="28" name="图片 1"/>
+                    <pic:cNvPicPr>
+                      <a:picLocks noChangeAspect="1"/>
+                    </pic:cNvPicPr>
+                  </pic:nvPicPr>
+                  <pic:blipFill>
+                    <a:blip r:embed="rId21"/>
+                    <a:stretch>
+                      <a:fillRect/>
+                    </a:stretch>
+                  </pic:blipFill>
+                  <pic:spPr>
+                    <a:xfrm>
+                      <a:off x="0" y="0"/>
+                      <a:ext cx="5270500" cy="2508885"/>
+                    </a:xfrm>
+                    <a:prstGeom prst="rect">
+                      <a:avLst/>
+                    </a:prstGeom>
+                    <a:noFill/>
+                    <a:ln>
+                      <a:noFill/>
+                    </a:ln>
+                  </pic:spPr>
+                </pic:pic>
+              </a:graphicData>
+            </a:graphic>
+          </wp:inline>
+        </w:drawing>
+      </w:r>
+    </w:p>
+    <w:p>
+      <w:pPr>
+        <w:pStyle w:val="4"/>
+        <w:numPr>
+          <w:ilvl w:val="0"/>
+          <w:numId w:val="10"/>
+        </w:numPr>
+        <w:bidi w:val="0"/>
+        <w:ind w:left="425" w:leftChars="0" w:hanging="425" w:firstLineChars="0"/>
+        <w:rPr>
+          <w:rFonts w:hint="eastAsia" w:ascii="楷体" w:hAnsi="楷体" w:eastAsia="楷体" w:cs="楷体"/>
+          <w:lang w:val="en-US" w:eastAsia="zh-CN"/>
+        </w:rPr>
+      </w:pPr>
+      <w:r>
+        <w:rPr>
+          <w:rFonts w:hint="eastAsia" w:ascii="楷体" w:hAnsi="楷体" w:eastAsia="楷体" w:cs="楷体"/>
+          <w:lang w:val="en-US" w:eastAsia="zh-CN"/>
+        </w:rPr>
         <w:t>进入dockercompose目录执行首先执行</w:t>
       </w:r>
     </w:p>
@@ -3320,112 +3393,103 @@
           <w:shd w:val="clear" w:fill="EEEEEE"/>
           <w:lang w:val="en-US" w:eastAsia="zh-CN" w:bidi="ar-SA"/>
         </w:rPr>
-        <w:t># sh start</w:t>
+        <w:t># sh startMvn.sh</w:t>
+      </w:r>
+    </w:p>
+    <w:p>
+      <w:pPr>
+        <w:numPr>
+          <w:ilvl w:val="0"/>
+          <w:numId w:val="0"/>
+        </w:numPr>
+        <w:ind w:firstLine="843" w:firstLineChars="300"/>
+        <w:rPr>
+          <w:rFonts w:hint="eastAsia" w:ascii="楷体" w:hAnsi="楷体" w:eastAsia="楷体" w:cs="楷体"/>
+          <w:b/>
+          <w:kern w:val="2"/>
+          <w:sz w:val="28"/>
+          <w:szCs w:val="24"/>
+          <w:lang w:val="en-US" w:eastAsia="zh-CN" w:bidi="ar-SA"/>
+        </w:rPr>
+      </w:pPr>
+      <w:r>
+        <w:rPr>
+          <w:rFonts w:hint="eastAsia" w:ascii="楷体" w:hAnsi="楷体" w:eastAsia="楷体" w:cs="楷体"/>
+          <w:b/>
+          <w:kern w:val="2"/>
+          <w:sz w:val="28"/>
+          <w:szCs w:val="24"/>
+          <w:lang w:val="en-US" w:eastAsia="zh-CN" w:bidi="ar-SA"/>
+        </w:rPr>
+        <w:t>再执行命令：</w:t>
+      </w:r>
+    </w:p>
+    <w:p>
+      <w:pPr>
+        <w:numPr>
+          <w:ilvl w:val="0"/>
+          <w:numId w:val="0"/>
+        </w:numPr>
+        <w:ind w:firstLine="840" w:firstLineChars="300"/>
+        <w:rPr>
+          <w:rFonts w:hint="eastAsia" w:ascii="楷体" w:hAnsi="楷体" w:eastAsia="楷体" w:cs="楷体"/>
+          <w:i w:val="0"/>
+          <w:iCs w:val="0"/>
+          <w:caps w:val="0"/>
+          <w:color w:val="000088"/>
+          <w:spacing w:val="0"/>
+          <w:kern w:val="2"/>
+          <w:sz w:val="28"/>
+          <w:szCs w:val="28"/>
+          <w:shd w:val="clear" w:fill="EEEEEE"/>
+          <w:lang w:val="en-US" w:eastAsia="zh-CN" w:bidi="ar-SA"/>
+        </w:rPr>
+      </w:pPr>
+      <w:r>
+        <w:rPr>
+          <w:rFonts w:hint="eastAsia" w:ascii="楷体" w:hAnsi="楷体" w:eastAsia="楷体" w:cs="楷体"/>
+          <w:i w:val="0"/>
+          <w:iCs w:val="0"/>
+          <w:caps w:val="0"/>
+          <w:color w:val="000088"/>
+          <w:spacing w:val="0"/>
+          <w:kern w:val="2"/>
+          <w:sz w:val="28"/>
+          <w:szCs w:val="28"/>
+          <w:shd w:val="clear" w:fill="EEEEEE"/>
+          <w:lang w:val="en-US" w:eastAsia="zh-CN" w:bidi="ar-SA"/>
+        </w:rPr>
+        <w:t># docker-compose -f eazybuilder.dependent.yml up -d</w:t>
+      </w:r>
+    </w:p>
+    <w:p>
+      <w:pPr>
+        <w:pStyle w:val="5"/>
+        <w:numPr>
+          <w:ilvl w:val="0"/>
+          <w:numId w:val="11"/>
+        </w:numPr>
+        <w:bidi w:val="0"/>
+        <w:rPr>
+          <w:rFonts w:hint="eastAsia" w:ascii="楷体" w:hAnsi="楷体" w:eastAsia="楷体" w:cs="楷体"/>
+          <w:lang w:val="en-US" w:eastAsia="zh-CN"/>
+        </w:rPr>
+      </w:pPr>
+      <w:r>
+        <w:rPr>
+          <w:rFonts w:hint="eastAsia" w:ascii="楷体" w:hAnsi="楷体" w:eastAsia="楷体" w:cs="楷体"/>
+          <w:lang w:val="en-US" w:eastAsia="zh-CN"/>
+        </w:rPr>
+        <w:t>若执行失败，删除当前文件中的mysql文件夹，然后先启动mysql，使用工具连接mysql，再创建nacos数据库和ci数据库，再在</w:t>
       </w:r>
       <w:bookmarkStart w:id="0" w:name="_GoBack"/>
       <w:bookmarkEnd w:id="0"/>
       <w:r>
         <w:rPr>
           <w:rFonts w:hint="eastAsia" w:ascii="楷体" w:hAnsi="楷体" w:eastAsia="楷体" w:cs="楷体"/>
-          <w:i w:val="0"/>
-          <w:iCs w:val="0"/>
-          <w:caps w:val="0"/>
-          <w:color w:val="000088"/>
-          <w:spacing w:val="0"/>
-          <w:kern w:val="2"/>
-          <w:sz w:val="28"/>
-          <w:szCs w:val="28"/>
-          <w:shd w:val="clear" w:fill="EEEEEE"/>
-          <w:lang w:val="en-US" w:eastAsia="zh-CN" w:bidi="ar-SA"/>
-        </w:rPr>
-        <w:t>Mvn.sh</w:t>
-      </w:r>
-    </w:p>
-    <w:p>
-      <w:pPr>
-        <w:numPr>
-          <w:ilvl w:val="0"/>
-          <w:numId w:val="0"/>
-        </w:numPr>
-        <w:ind w:firstLine="843" w:firstLineChars="300"/>
-        <w:rPr>
-          <w:rFonts w:hint="eastAsia" w:ascii="楷体" w:hAnsi="楷体" w:eastAsia="楷体" w:cs="楷体"/>
-          <w:b/>
-          <w:kern w:val="2"/>
-          <w:sz w:val="28"/>
-          <w:szCs w:val="24"/>
-          <w:lang w:val="en-US" w:eastAsia="zh-CN" w:bidi="ar-SA"/>
-        </w:rPr>
-      </w:pPr>
-      <w:r>
-        <w:rPr>
-          <w:rFonts w:hint="eastAsia" w:ascii="楷体" w:hAnsi="楷体" w:eastAsia="楷体" w:cs="楷体"/>
-          <w:b/>
-          <w:kern w:val="2"/>
-          <w:sz w:val="28"/>
-          <w:szCs w:val="24"/>
-          <w:lang w:val="en-US" w:eastAsia="zh-CN" w:bidi="ar-SA"/>
-        </w:rPr>
-        <w:t>再执行命令：</w:t>
-      </w:r>
-    </w:p>
-    <w:p>
-      <w:pPr>
-        <w:numPr>
-          <w:ilvl w:val="0"/>
-          <w:numId w:val="0"/>
-        </w:numPr>
-        <w:ind w:firstLine="840" w:firstLineChars="300"/>
-        <w:rPr>
-          <w:rFonts w:hint="eastAsia" w:ascii="楷体" w:hAnsi="楷体" w:eastAsia="楷体" w:cs="楷体"/>
-          <w:i w:val="0"/>
-          <w:iCs w:val="0"/>
-          <w:caps w:val="0"/>
-          <w:color w:val="000088"/>
-          <w:spacing w:val="0"/>
-          <w:kern w:val="2"/>
-          <w:sz w:val="28"/>
-          <w:szCs w:val="28"/>
-          <w:shd w:val="clear" w:fill="EEEEEE"/>
-          <w:lang w:val="en-US" w:eastAsia="zh-CN" w:bidi="ar-SA"/>
-        </w:rPr>
-      </w:pPr>
-      <w:r>
-        <w:rPr>
-          <w:rFonts w:hint="eastAsia" w:ascii="楷体" w:hAnsi="楷体" w:eastAsia="楷体" w:cs="楷体"/>
-          <w:i w:val="0"/>
-          <w:iCs w:val="0"/>
-          <w:caps w:val="0"/>
-          <w:color w:val="000088"/>
-          <w:spacing w:val="0"/>
-          <w:kern w:val="2"/>
-          <w:sz w:val="28"/>
-          <w:szCs w:val="28"/>
-          <w:shd w:val="clear" w:fill="EEEEEE"/>
-          <w:lang w:val="en-US" w:eastAsia="zh-CN" w:bidi="ar-SA"/>
-        </w:rPr>
-        <w:t># docker-compose -f eazybuilder.dependent.yml up -d</w:t>
-      </w:r>
-    </w:p>
-    <w:p>
-      <w:pPr>
-        <w:pStyle w:val="5"/>
-        <w:numPr>
-          <w:ilvl w:val="0"/>
-          <w:numId w:val="11"/>
-        </w:numPr>
-        <w:bidi w:val="0"/>
-        <w:rPr>
-          <w:rFonts w:hint="eastAsia" w:ascii="楷体" w:hAnsi="楷体" w:eastAsia="楷体" w:cs="楷体"/>
-          <w:lang w:val="en-US" w:eastAsia="zh-CN"/>
-        </w:rPr>
-      </w:pPr>
-      <w:r>
-        <w:rPr>
-          <w:rFonts w:hint="eastAsia" w:ascii="楷体" w:hAnsi="楷体" w:eastAsia="楷体" w:cs="楷体"/>
-          <w:lang w:val="en-US" w:eastAsia="zh-CN"/>
-        </w:rPr>
-        <w:t>若执行失败，删除当前文件中的mysql文件夹，然后先启动mysql，使用工具连接mysql，再创建nacos数据库和ci数据库，再nacos数据库中导入并执行nacos.sql文件。</w:t>
+          <w:lang w:val="en-US" w:eastAsia="zh-CN"/>
+        </w:rPr>
+        <w:t>nacos数据库中导入并执行nacos.sql文件。</w:t>
       </w:r>
     </w:p>
     <w:p>
@@ -3551,7 +3615,7 @@
                     </pic:cNvPicPr>
                   </pic:nvPicPr>
                   <pic:blipFill>
-                    <a:blip r:embed="rId21"/>
+                    <a:blip r:embed="rId22"/>
                     <a:stretch>
                       <a:fillRect/>
                     </a:stretch>
@@ -4272,64 +4336,6 @@
                 <pic:pic xmlns:pic="http://schemas.openxmlformats.org/drawingml/2006/picture">
                   <pic:nvPicPr>
                     <pic:cNvPr id="19" name="图片 1"/>
-                    <pic:cNvPicPr>
-                      <a:picLocks noChangeAspect="1"/>
-                    </pic:cNvPicPr>
-                  </pic:nvPicPr>
-                  <pic:blipFill>
-                    <a:blip r:embed="rId22"/>
-                    <a:stretch>
-                      <a:fillRect/>
-                    </a:stretch>
-                  </pic:blipFill>
-                  <pic:spPr>
-                    <a:xfrm>
-                      <a:off x="0" y="0"/>
-                      <a:ext cx="5266690" cy="2386330"/>
-                    </a:xfrm>
-                    <a:prstGeom prst="rect">
-                      <a:avLst/>
-                    </a:prstGeom>
-                    <a:noFill/>
-                    <a:ln>
-                      <a:noFill/>
-                    </a:ln>
-                  </pic:spPr>
-                </pic:pic>
-              </a:graphicData>
-            </a:graphic>
-          </wp:inline>
-        </w:drawing>
-      </w:r>
-    </w:p>
-    <w:p>
-      <w:pPr>
-        <w:numPr>
-          <w:ilvl w:val="0"/>
-          <w:numId w:val="0"/>
-        </w:numPr>
-        <w:ind w:leftChars="0"/>
-        <w:rPr>
-          <w:rFonts w:hint="eastAsia" w:ascii="楷体" w:hAnsi="楷体" w:eastAsia="楷体" w:cs="楷体"/>
-        </w:rPr>
-      </w:pPr>
-      <w:r>
-        <w:rPr>
-          <w:rFonts w:hint="eastAsia" w:ascii="楷体" w:hAnsi="楷体" w:eastAsia="楷体" w:cs="楷体"/>
-        </w:rPr>
-        <w:drawing>
-          <wp:inline distT="0" distB="0" distL="114300" distR="114300">
-            <wp:extent cx="5266690" cy="2386330"/>
-            <wp:effectExtent l="0" t="0" r="3810" b="1270"/>
-            <wp:docPr id="20" name="图片 2"/>
-            <wp:cNvGraphicFramePr>
-              <a:graphicFrameLocks xmlns:a="http://schemas.openxmlformats.org/drawingml/2006/main" noChangeAspect="1"/>
-            </wp:cNvGraphicFramePr>
-            <a:graphic xmlns:a="http://schemas.openxmlformats.org/drawingml/2006/main">
-              <a:graphicData uri="http://schemas.openxmlformats.org/drawingml/2006/picture">
-                <pic:pic xmlns:pic="http://schemas.openxmlformats.org/drawingml/2006/picture">
-                  <pic:nvPicPr>
-                    <pic:cNvPr id="20" name="图片 2"/>
                     <pic:cNvPicPr>
                       <a:picLocks noChangeAspect="1"/>
                     </pic:cNvPicPr>
@@ -4362,6 +4368,64 @@
     </w:p>
     <w:p>
       <w:pPr>
+        <w:numPr>
+          <w:ilvl w:val="0"/>
+          <w:numId w:val="0"/>
+        </w:numPr>
+        <w:ind w:leftChars="0"/>
+        <w:rPr>
+          <w:rFonts w:hint="eastAsia" w:ascii="楷体" w:hAnsi="楷体" w:eastAsia="楷体" w:cs="楷体"/>
+        </w:rPr>
+      </w:pPr>
+      <w:r>
+        <w:rPr>
+          <w:rFonts w:hint="eastAsia" w:ascii="楷体" w:hAnsi="楷体" w:eastAsia="楷体" w:cs="楷体"/>
+        </w:rPr>
+        <w:drawing>
+          <wp:inline distT="0" distB="0" distL="114300" distR="114300">
+            <wp:extent cx="5266690" cy="2386330"/>
+            <wp:effectExtent l="0" t="0" r="3810" b="1270"/>
+            <wp:docPr id="20" name="图片 2"/>
+            <wp:cNvGraphicFramePr>
+              <a:graphicFrameLocks xmlns:a="http://schemas.openxmlformats.org/drawingml/2006/main" noChangeAspect="1"/>
+            </wp:cNvGraphicFramePr>
+            <a:graphic xmlns:a="http://schemas.openxmlformats.org/drawingml/2006/main">
+              <a:graphicData uri="http://schemas.openxmlformats.org/drawingml/2006/picture">
+                <pic:pic xmlns:pic="http://schemas.openxmlformats.org/drawingml/2006/picture">
+                  <pic:nvPicPr>
+                    <pic:cNvPr id="20" name="图片 2"/>
+                    <pic:cNvPicPr>
+                      <a:picLocks noChangeAspect="1"/>
+                    </pic:cNvPicPr>
+                  </pic:nvPicPr>
+                  <pic:blipFill>
+                    <a:blip r:embed="rId24"/>
+                    <a:stretch>
+                      <a:fillRect/>
+                    </a:stretch>
+                  </pic:blipFill>
+                  <pic:spPr>
+                    <a:xfrm>
+                      <a:off x="0" y="0"/>
+                      <a:ext cx="5266690" cy="2386330"/>
+                    </a:xfrm>
+                    <a:prstGeom prst="rect">
+                      <a:avLst/>
+                    </a:prstGeom>
+                    <a:noFill/>
+                    <a:ln>
+                      <a:noFill/>
+                    </a:ln>
+                  </pic:spPr>
+                </pic:pic>
+              </a:graphicData>
+            </a:graphic>
+          </wp:inline>
+        </w:drawing>
+      </w:r>
+    </w:p>
+    <w:p>
+      <w:pPr>
         <w:pStyle w:val="4"/>
         <w:numPr>
           <w:ilvl w:val="0"/>
@@ -4415,7 +4479,7 @@
                     </pic:cNvPicPr>
                   </pic:nvPicPr>
                   <pic:blipFill>
-                    <a:blip r:embed="rId24"/>
+                    <a:blip r:embed="rId25"/>
                     <a:stretch>
                       <a:fillRect/>
                     </a:stretch>
@@ -4495,7 +4559,7 @@
                     </pic:cNvPicPr>
                   </pic:nvPicPr>
                   <pic:blipFill>
-                    <a:blip r:embed="rId25"/>
+                    <a:blip r:embed="rId26"/>
                     <a:stretch>
                       <a:fillRect/>
                     </a:stretch>
@@ -4622,7 +4686,7 @@
                     </pic:cNvPicPr>
                   </pic:nvPicPr>
                   <pic:blipFill>
-                    <a:blip r:embed="rId26"/>
+                    <a:blip r:embed="rId27"/>
                     <a:stretch>
                       <a:fillRect/>
                     </a:stretch>
@@ -4715,7 +4779,7 @@
                     </pic:cNvPicPr>
                   </pic:nvPicPr>
                   <pic:blipFill>
-                    <a:blip r:embed="rId27"/>
+                    <a:blip r:embed="rId28"/>
                     <a:stretch>
                       <a:fillRect/>
                     </a:stretch>
@@ -4774,7 +4838,7 @@
                     </pic:cNvPicPr>
                   </pic:nvPicPr>
                   <pic:blipFill>
-                    <a:blip r:embed="rId28"/>
+                    <a:blip r:embed="rId29"/>
                     <a:stretch>
                       <a:fillRect/>
                     </a:stretch>
@@ -4867,7 +4931,7 @@
                     </pic:cNvPicPr>
                   </pic:nvPicPr>
                   <pic:blipFill>
-                    <a:blip r:embed="rId29"/>
+                    <a:blip r:embed="rId30"/>
                     <a:stretch>
                       <a:fillRect/>
                     </a:stretch>
@@ -4961,7 +5025,7 @@
                     </pic:cNvPicPr>
                   </pic:nvPicPr>
                   <pic:blipFill>
-                    <a:blip r:embed="rId30"/>
+                    <a:blip r:embed="rId31"/>
                     <a:stretch>
                       <a:fillRect/>
                     </a:stretch>

</xml_diff>